<commit_message>
small text and cv change
</commit_message>
<xml_diff>
--- a/src/doc/CV.docx
+++ b/src/doc/CV.docx
@@ -1,6 +1,6 @@
 
 <file path=word/document.xml><?xml version="1.0" encoding="utf-8"?>
-<w:document xmlns:wpc="http://schemas.microsoft.com/office/word/2010/wordprocessingCanvas" xmlns:cx="http://schemas.microsoft.com/office/drawing/2014/chartex" xmlns:cx1="http://schemas.microsoft.com/office/drawing/2015/9/8/chartex" xmlns:cx2="http://schemas.microsoft.com/office/drawing/2015/10/21/chartex" xmlns:cx3="http://schemas.microsoft.com/office/drawing/2016/5/9/chartex" xmlns:cx4="http://schemas.microsoft.com/office/drawing/2016/5/10/chartex" xmlns:cx5="http://schemas.microsoft.com/office/drawing/2016/5/11/chartex" xmlns:cx6="http://schemas.microsoft.com/office/drawing/2016/5/12/chartex" xmlns:cx7="http://schemas.microsoft.com/office/drawing/2016/5/13/chartex" xmlns:cx8="http://schemas.microsoft.com/office/drawing/2016/5/14/chartex" xmlns:mc="http://schemas.openxmlformats.org/markup-compatibility/2006" xmlns:aink="http://schemas.microsoft.com/office/drawing/2016/ink" xmlns:am3d="http://schemas.microsoft.com/office/drawing/2017/model3d" xmlns:o="urn:schemas-microsoft-com:office:office" xmlns:r="http://schemas.openxmlformats.org/officeDocument/2006/relationships" xmlns:m="http://schemas.openxmlformats.org/officeDocument/2006/math" xmlns:v="urn:schemas-microsoft-com:vml" xmlns:wp14="http://schemas.microsoft.com/office/word/2010/wordprocessingDrawing" xmlns:wp="http://schemas.openxmlformats.org/drawingml/2006/wordprocessingDrawing" xmlns:w10="urn:schemas-microsoft-com:office:word" xmlns:w="http://schemas.openxmlformats.org/wordprocessingml/2006/main" xmlns:w14="http://schemas.microsoft.com/office/word/2010/wordml" xmlns:w15="http://schemas.microsoft.com/office/word/2012/wordml" xmlns:w16cex="http://schemas.microsoft.com/office/word/2018/wordml/cex" xmlns:w16cid="http://schemas.microsoft.com/office/word/2016/wordml/cid" xmlns:w16="http://schemas.microsoft.com/office/word/2018/wordml" xmlns:w16sdtdh="http://schemas.microsoft.com/office/word/2020/wordml/sdtdatahash" xmlns:w16se="http://schemas.microsoft.com/office/word/2015/wordml/symex" xmlns:wpg="http://schemas.microsoft.com/office/word/2010/wordprocessingGroup" xmlns:wpi="http://schemas.microsoft.com/office/word/2010/wordprocessingInk" xmlns:wne="http://schemas.microsoft.com/office/word/2006/wordml" xmlns:wps="http://schemas.microsoft.com/office/word/2010/wordprocessingShape" mc:Ignorable="w14 w15 w16se w16cid w16 w16cex w16sdtdh wp14">
+<w:document xmlns:wpc="http://schemas.microsoft.com/office/word/2010/wordprocessingCanvas" xmlns:cx="http://schemas.microsoft.com/office/drawing/2014/chartex" xmlns:cx1="http://schemas.microsoft.com/office/drawing/2015/9/8/chartex" xmlns:cx2="http://schemas.microsoft.com/office/drawing/2015/10/21/chartex" xmlns:cx3="http://schemas.microsoft.com/office/drawing/2016/5/9/chartex" xmlns:cx4="http://schemas.microsoft.com/office/drawing/2016/5/10/chartex" xmlns:cx5="http://schemas.microsoft.com/office/drawing/2016/5/11/chartex" xmlns:cx6="http://schemas.microsoft.com/office/drawing/2016/5/12/chartex" xmlns:cx7="http://schemas.microsoft.com/office/drawing/2016/5/13/chartex" xmlns:cx8="http://schemas.microsoft.com/office/drawing/2016/5/14/chartex" xmlns:mc="http://schemas.openxmlformats.org/markup-compatibility/2006" xmlns:aink="http://schemas.microsoft.com/office/drawing/2016/ink" xmlns:am3d="http://schemas.microsoft.com/office/drawing/2017/model3d" xmlns:o="urn:schemas-microsoft-com:office:office" xmlns:oel="http://schemas.microsoft.com/office/2019/extlst" xmlns:r="http://schemas.openxmlformats.org/officeDocument/2006/relationships" xmlns:m="http://schemas.openxmlformats.org/officeDocument/2006/math" xmlns:v="urn:schemas-microsoft-com:vml" xmlns:wp14="http://schemas.microsoft.com/office/word/2010/wordprocessingDrawing" xmlns:wp="http://schemas.openxmlformats.org/drawingml/2006/wordprocessingDrawing" xmlns:w10="urn:schemas-microsoft-com:office:word" xmlns:w="http://schemas.openxmlformats.org/wordprocessingml/2006/main" xmlns:w14="http://schemas.microsoft.com/office/word/2010/wordml" xmlns:w15="http://schemas.microsoft.com/office/word/2012/wordml" xmlns:w16cex="http://schemas.microsoft.com/office/word/2018/wordml/cex" xmlns:w16cid="http://schemas.microsoft.com/office/word/2016/wordml/cid" xmlns:w16="http://schemas.microsoft.com/office/word/2018/wordml" xmlns:w16sdtdh="http://schemas.microsoft.com/office/word/2020/wordml/sdtdatahash" xmlns:w16se="http://schemas.microsoft.com/office/word/2015/wordml/symex" xmlns:wpg="http://schemas.microsoft.com/office/word/2010/wordprocessingGroup" xmlns:wpi="http://schemas.microsoft.com/office/word/2010/wordprocessingInk" xmlns:wne="http://schemas.microsoft.com/office/word/2006/wordml" xmlns:wps="http://schemas.microsoft.com/office/word/2010/wordprocessingShape" mc:Ignorable="w14 w15 w16se w16cid w16 w16cex w16sdtdh wp14">
   <w:body>
     <w:p>
       <w:pPr>
@@ -130,7 +130,7 @@
                     </pic:cNvPicPr>
                   </pic:nvPicPr>
                   <pic:blipFill>
-                    <a:blip r:embed="rId5" cstate="print">
+                    <a:blip r:embed="rId7" cstate="print">
                       <a:extLst>
                         <a:ext uri="{28A0092B-C50C-407E-A947-70E740481C1C}">
                           <a14:useLocalDpi xmlns:a14="http://schemas.microsoft.com/office/drawing/2010/main" val="0"/>
@@ -668,9 +668,59 @@
         <w:spacing w:line="280" w:lineRule="exact"/>
         <w:rPr>
           <w:rFonts w:ascii="Tahoma" w:hAnsi="Tahoma" w:cs="Tahoma"/>
+          <w:color w:val="000000" w:themeColor="text1"/>
+          <w:sz w:val="20"/>
+          <w:szCs w:val="20"/>
+          <w:lang w:val="en-US"/>
+        </w:rPr>
+      </w:pPr>
+      <w:r>
+        <w:rPr>
+          <w:rFonts w:ascii="Tahoma" w:hAnsi="Tahoma" w:cs="Tahoma"/>
+          <w:color w:val="000000" w:themeColor="text1"/>
+          <w:sz w:val="20"/>
+          <w:szCs w:val="20"/>
+          <w:lang w:val="en-US"/>
+        </w:rPr>
+        <w:t>Portfolio website:</w:t>
+      </w:r>
+      <w:r>
+        <w:rPr>
+          <w:rFonts w:ascii="Tahoma" w:hAnsi="Tahoma" w:cs="Tahoma"/>
+          <w:color w:val="000000" w:themeColor="text1"/>
+          <w:sz w:val="20"/>
+          <w:szCs w:val="20"/>
+          <w:lang w:val="en-US"/>
+        </w:rPr>
+        <w:tab/>
+      </w:r>
+      <w:r>
+        <w:rPr>
+          <w:rFonts w:ascii="Tahoma" w:hAnsi="Tahoma" w:cs="Tahoma"/>
+          <w:color w:val="000000" w:themeColor="text1"/>
+          <w:sz w:val="20"/>
+          <w:szCs w:val="20"/>
+          <w:lang w:val="en-US"/>
+        </w:rPr>
+        <w:t>https://michaelsteili.github.io/portfolio/</w:t>
+      </w:r>
+    </w:p>
+    <w:p>
+      <w:pPr>
+        <w:pBdr>
+          <w:top w:val="single" w:sz="4" w:space="1" w:color="auto"/>
+          <w:left w:val="single" w:sz="4" w:space="4" w:color="auto"/>
+          <w:bottom w:val="single" w:sz="4" w:space="1" w:color="auto"/>
+          <w:right w:val="single" w:sz="4" w:space="4" w:color="auto"/>
+        </w:pBdr>
+        <w:shd w:val="clear" w:color="auto" w:fill="66CCFF"/>
+        <w:spacing w:line="280" w:lineRule="exact"/>
+        <w:rPr>
+          <w:rFonts w:ascii="Tahoma" w:hAnsi="Tahoma" w:cs="Tahoma"/>
           <w:color w:val="0066FF"/>
           <w:sz w:val="20"/>
           <w:szCs w:val="20"/>
+          <w:lang w:val="en-US"/>
         </w:rPr>
       </w:pPr>
     </w:p>
@@ -683,6 +733,7 @@
           <w:color w:val="000000" w:themeColor="text1"/>
           <w:sz w:val="20"/>
           <w:szCs w:val="20"/>
+          <w:lang w:val="en-US"/>
         </w:rPr>
       </w:pPr>
     </w:p>
@@ -696,6 +747,7 @@
           <w:color w:val="000000" w:themeColor="text1"/>
           <w:sz w:val="20"/>
           <w:szCs w:val="20"/>
+          <w:lang w:val="en-US"/>
         </w:rPr>
       </w:pPr>
     </w:p>
@@ -2711,8 +2763,8 @@
     </w:p>
     <w:p/>
     <w:sectPr>
-      <w:footerReference w:type="even" r:id="rId6"/>
-      <w:footerReference w:type="default" r:id="rId7"/>
+      <w:footerReference w:type="even" r:id="rId8"/>
+      <w:footerReference w:type="default" r:id="rId9"/>
       <w:pgSz w:w="11906" w:h="16838"/>
       <w:pgMar w:top="1417" w:right="1286" w:bottom="1417" w:left="1417" w:header="708" w:footer="435" w:gutter="0"/>
       <w:pgBorders w:offsetFrom="page">
@@ -2728,8 +2780,27 @@
 </w:document>
 </file>
 
+<file path=word/endnotes.xml><?xml version="1.0" encoding="utf-8"?>
+<w:endnotes xmlns:wpc="http://schemas.microsoft.com/office/word/2010/wordprocessingCanvas" xmlns:cx="http://schemas.microsoft.com/office/drawing/2014/chartex" xmlns:cx1="http://schemas.microsoft.com/office/drawing/2015/9/8/chartex" xmlns:cx2="http://schemas.microsoft.com/office/drawing/2015/10/21/chartex" xmlns:cx3="http://schemas.microsoft.com/office/drawing/2016/5/9/chartex" xmlns:cx4="http://schemas.microsoft.com/office/drawing/2016/5/10/chartex" xmlns:cx5="http://schemas.microsoft.com/office/drawing/2016/5/11/chartex" xmlns:cx6="http://schemas.microsoft.com/office/drawing/2016/5/12/chartex" xmlns:cx7="http://schemas.microsoft.com/office/drawing/2016/5/13/chartex" xmlns:cx8="http://schemas.microsoft.com/office/drawing/2016/5/14/chartex" xmlns:mc="http://schemas.openxmlformats.org/markup-compatibility/2006" xmlns:aink="http://schemas.microsoft.com/office/drawing/2016/ink" xmlns:am3d="http://schemas.microsoft.com/office/drawing/2017/model3d" xmlns:o="urn:schemas-microsoft-com:office:office" xmlns:oel="http://schemas.microsoft.com/office/2019/extlst" xmlns:r="http://schemas.openxmlformats.org/officeDocument/2006/relationships" xmlns:m="http://schemas.openxmlformats.org/officeDocument/2006/math" xmlns:v="urn:schemas-microsoft-com:vml" xmlns:wp14="http://schemas.microsoft.com/office/word/2010/wordprocessingDrawing" xmlns:wp="http://schemas.openxmlformats.org/drawingml/2006/wordprocessingDrawing" xmlns:w10="urn:schemas-microsoft-com:office:word" xmlns:w="http://schemas.openxmlformats.org/wordprocessingml/2006/main" xmlns:w14="http://schemas.microsoft.com/office/word/2010/wordml" xmlns:w15="http://schemas.microsoft.com/office/word/2012/wordml" xmlns:w16cex="http://schemas.microsoft.com/office/word/2018/wordml/cex" xmlns:w16cid="http://schemas.microsoft.com/office/word/2016/wordml/cid" xmlns:w16="http://schemas.microsoft.com/office/word/2018/wordml" xmlns:w16sdtdh="http://schemas.microsoft.com/office/word/2020/wordml/sdtdatahash" xmlns:w16se="http://schemas.microsoft.com/office/word/2015/wordml/symex" xmlns:wpg="http://schemas.microsoft.com/office/word/2010/wordprocessingGroup" xmlns:wpi="http://schemas.microsoft.com/office/word/2010/wordprocessingInk" xmlns:wne="http://schemas.microsoft.com/office/word/2006/wordml" xmlns:wps="http://schemas.microsoft.com/office/word/2010/wordprocessingShape" mc:Ignorable="w14 w15 w16se w16cid w16 w16cex w16sdtdh wp14">
+  <w:endnote w:type="separator" w:id="-1">
+    <w:p>
+      <w:r>
+        <w:separator/>
+      </w:r>
+    </w:p>
+  </w:endnote>
+  <w:endnote w:type="continuationSeparator" w:id="0">
+    <w:p>
+      <w:r>
+        <w:continuationSeparator/>
+      </w:r>
+    </w:p>
+  </w:endnote>
+</w:endnotes>
+</file>
+
 <file path=word/footer1.xml><?xml version="1.0" encoding="utf-8"?>
-<w:ftr xmlns:wpc="http://schemas.microsoft.com/office/word/2010/wordprocessingCanvas" xmlns:cx="http://schemas.microsoft.com/office/drawing/2014/chartex" xmlns:cx1="http://schemas.microsoft.com/office/drawing/2015/9/8/chartex" xmlns:cx2="http://schemas.microsoft.com/office/drawing/2015/10/21/chartex" xmlns:cx3="http://schemas.microsoft.com/office/drawing/2016/5/9/chartex" xmlns:cx4="http://schemas.microsoft.com/office/drawing/2016/5/10/chartex" xmlns:cx5="http://schemas.microsoft.com/office/drawing/2016/5/11/chartex" xmlns:cx6="http://schemas.microsoft.com/office/drawing/2016/5/12/chartex" xmlns:cx7="http://schemas.microsoft.com/office/drawing/2016/5/13/chartex" xmlns:cx8="http://schemas.microsoft.com/office/drawing/2016/5/14/chartex" xmlns:mc="http://schemas.openxmlformats.org/markup-compatibility/2006" xmlns:aink="http://schemas.microsoft.com/office/drawing/2016/ink" xmlns:am3d="http://schemas.microsoft.com/office/drawing/2017/model3d" xmlns:o="urn:schemas-microsoft-com:office:office" xmlns:r="http://schemas.openxmlformats.org/officeDocument/2006/relationships" xmlns:m="http://schemas.openxmlformats.org/officeDocument/2006/math" xmlns:v="urn:schemas-microsoft-com:vml" xmlns:wp14="http://schemas.microsoft.com/office/word/2010/wordprocessingDrawing" xmlns:wp="http://schemas.openxmlformats.org/drawingml/2006/wordprocessingDrawing" xmlns:w10="urn:schemas-microsoft-com:office:word" xmlns:w="http://schemas.openxmlformats.org/wordprocessingml/2006/main" xmlns:w14="http://schemas.microsoft.com/office/word/2010/wordml" xmlns:w15="http://schemas.microsoft.com/office/word/2012/wordml" xmlns:w16cex="http://schemas.microsoft.com/office/word/2018/wordml/cex" xmlns:w16cid="http://schemas.microsoft.com/office/word/2016/wordml/cid" xmlns:w16="http://schemas.microsoft.com/office/word/2018/wordml" xmlns:w16sdtdh="http://schemas.microsoft.com/office/word/2020/wordml/sdtdatahash" xmlns:w16se="http://schemas.microsoft.com/office/word/2015/wordml/symex" xmlns:wpg="http://schemas.microsoft.com/office/word/2010/wordprocessingGroup" xmlns:wpi="http://schemas.microsoft.com/office/word/2010/wordprocessingInk" xmlns:wne="http://schemas.microsoft.com/office/word/2006/wordml" xmlns:wps="http://schemas.microsoft.com/office/word/2010/wordprocessingShape" mc:Ignorable="w14 w15 w16se w16cid w16 w16cex w16sdtdh wp14">
+<w:ftr xmlns:wpc="http://schemas.microsoft.com/office/word/2010/wordprocessingCanvas" xmlns:cx="http://schemas.microsoft.com/office/drawing/2014/chartex" xmlns:cx1="http://schemas.microsoft.com/office/drawing/2015/9/8/chartex" xmlns:cx2="http://schemas.microsoft.com/office/drawing/2015/10/21/chartex" xmlns:cx3="http://schemas.microsoft.com/office/drawing/2016/5/9/chartex" xmlns:cx4="http://schemas.microsoft.com/office/drawing/2016/5/10/chartex" xmlns:cx5="http://schemas.microsoft.com/office/drawing/2016/5/11/chartex" xmlns:cx6="http://schemas.microsoft.com/office/drawing/2016/5/12/chartex" xmlns:cx7="http://schemas.microsoft.com/office/drawing/2016/5/13/chartex" xmlns:cx8="http://schemas.microsoft.com/office/drawing/2016/5/14/chartex" xmlns:mc="http://schemas.openxmlformats.org/markup-compatibility/2006" xmlns:aink="http://schemas.microsoft.com/office/drawing/2016/ink" xmlns:am3d="http://schemas.microsoft.com/office/drawing/2017/model3d" xmlns:o="urn:schemas-microsoft-com:office:office" xmlns:oel="http://schemas.microsoft.com/office/2019/extlst" xmlns:r="http://schemas.openxmlformats.org/officeDocument/2006/relationships" xmlns:m="http://schemas.openxmlformats.org/officeDocument/2006/math" xmlns:v="urn:schemas-microsoft-com:vml" xmlns:wp14="http://schemas.microsoft.com/office/word/2010/wordprocessingDrawing" xmlns:wp="http://schemas.openxmlformats.org/drawingml/2006/wordprocessingDrawing" xmlns:w10="urn:schemas-microsoft-com:office:word" xmlns:w="http://schemas.openxmlformats.org/wordprocessingml/2006/main" xmlns:w14="http://schemas.microsoft.com/office/word/2010/wordml" xmlns:w15="http://schemas.microsoft.com/office/word/2012/wordml" xmlns:w16cex="http://schemas.microsoft.com/office/word/2018/wordml/cex" xmlns:w16cid="http://schemas.microsoft.com/office/word/2016/wordml/cid" xmlns:w16="http://schemas.microsoft.com/office/word/2018/wordml" xmlns:w16sdtdh="http://schemas.microsoft.com/office/word/2020/wordml/sdtdatahash" xmlns:w16se="http://schemas.microsoft.com/office/word/2015/wordml/symex" xmlns:wpg="http://schemas.microsoft.com/office/word/2010/wordprocessingGroup" xmlns:wpi="http://schemas.microsoft.com/office/word/2010/wordprocessingInk" xmlns:wne="http://schemas.microsoft.com/office/word/2006/wordml" xmlns:wps="http://schemas.microsoft.com/office/word/2010/wordprocessingShape" mc:Ignorable="w14 w15 w16se w16cid w16 w16cex w16sdtdh wp14">
   <w:p>
     <w:pPr>
       <w:pStyle w:val="Voettekst"/>
@@ -2767,7 +2838,7 @@
 </file>
 
 <file path=word/footer2.xml><?xml version="1.0" encoding="utf-8"?>
-<w:ftr xmlns:wpc="http://schemas.microsoft.com/office/word/2010/wordprocessingCanvas" xmlns:cx="http://schemas.microsoft.com/office/drawing/2014/chartex" xmlns:cx1="http://schemas.microsoft.com/office/drawing/2015/9/8/chartex" xmlns:cx2="http://schemas.microsoft.com/office/drawing/2015/10/21/chartex" xmlns:cx3="http://schemas.microsoft.com/office/drawing/2016/5/9/chartex" xmlns:cx4="http://schemas.microsoft.com/office/drawing/2016/5/10/chartex" xmlns:cx5="http://schemas.microsoft.com/office/drawing/2016/5/11/chartex" xmlns:cx6="http://schemas.microsoft.com/office/drawing/2016/5/12/chartex" xmlns:cx7="http://schemas.microsoft.com/office/drawing/2016/5/13/chartex" xmlns:cx8="http://schemas.microsoft.com/office/drawing/2016/5/14/chartex" xmlns:mc="http://schemas.openxmlformats.org/markup-compatibility/2006" xmlns:aink="http://schemas.microsoft.com/office/drawing/2016/ink" xmlns:am3d="http://schemas.microsoft.com/office/drawing/2017/model3d" xmlns:o="urn:schemas-microsoft-com:office:office" xmlns:r="http://schemas.openxmlformats.org/officeDocument/2006/relationships" xmlns:m="http://schemas.openxmlformats.org/officeDocument/2006/math" xmlns:v="urn:schemas-microsoft-com:vml" xmlns:wp14="http://schemas.microsoft.com/office/word/2010/wordprocessingDrawing" xmlns:wp="http://schemas.openxmlformats.org/drawingml/2006/wordprocessingDrawing" xmlns:w10="urn:schemas-microsoft-com:office:word" xmlns:w="http://schemas.openxmlformats.org/wordprocessingml/2006/main" xmlns:w14="http://schemas.microsoft.com/office/word/2010/wordml" xmlns:w15="http://schemas.microsoft.com/office/word/2012/wordml" xmlns:w16cex="http://schemas.microsoft.com/office/word/2018/wordml/cex" xmlns:w16cid="http://schemas.microsoft.com/office/word/2016/wordml/cid" xmlns:w16="http://schemas.microsoft.com/office/word/2018/wordml" xmlns:w16sdtdh="http://schemas.microsoft.com/office/word/2020/wordml/sdtdatahash" xmlns:w16se="http://schemas.microsoft.com/office/word/2015/wordml/symex" xmlns:wpg="http://schemas.microsoft.com/office/word/2010/wordprocessingGroup" xmlns:wpi="http://schemas.microsoft.com/office/word/2010/wordprocessingInk" xmlns:wne="http://schemas.microsoft.com/office/word/2006/wordml" xmlns:wps="http://schemas.microsoft.com/office/word/2010/wordprocessingShape" mc:Ignorable="w14 w15 w16se w16cid w16 w16cex w16sdtdh wp14">
+<w:ftr xmlns:wpc="http://schemas.microsoft.com/office/word/2010/wordprocessingCanvas" xmlns:cx="http://schemas.microsoft.com/office/drawing/2014/chartex" xmlns:cx1="http://schemas.microsoft.com/office/drawing/2015/9/8/chartex" xmlns:cx2="http://schemas.microsoft.com/office/drawing/2015/10/21/chartex" xmlns:cx3="http://schemas.microsoft.com/office/drawing/2016/5/9/chartex" xmlns:cx4="http://schemas.microsoft.com/office/drawing/2016/5/10/chartex" xmlns:cx5="http://schemas.microsoft.com/office/drawing/2016/5/11/chartex" xmlns:cx6="http://schemas.microsoft.com/office/drawing/2016/5/12/chartex" xmlns:cx7="http://schemas.microsoft.com/office/drawing/2016/5/13/chartex" xmlns:cx8="http://schemas.microsoft.com/office/drawing/2016/5/14/chartex" xmlns:mc="http://schemas.openxmlformats.org/markup-compatibility/2006" xmlns:aink="http://schemas.microsoft.com/office/drawing/2016/ink" xmlns:am3d="http://schemas.microsoft.com/office/drawing/2017/model3d" xmlns:o="urn:schemas-microsoft-com:office:office" xmlns:oel="http://schemas.microsoft.com/office/2019/extlst" xmlns:r="http://schemas.openxmlformats.org/officeDocument/2006/relationships" xmlns:m="http://schemas.openxmlformats.org/officeDocument/2006/math" xmlns:v="urn:schemas-microsoft-com:vml" xmlns:wp14="http://schemas.microsoft.com/office/word/2010/wordprocessingDrawing" xmlns:wp="http://schemas.openxmlformats.org/drawingml/2006/wordprocessingDrawing" xmlns:w10="urn:schemas-microsoft-com:office:word" xmlns:w="http://schemas.openxmlformats.org/wordprocessingml/2006/main" xmlns:w14="http://schemas.microsoft.com/office/word/2010/wordml" xmlns:w15="http://schemas.microsoft.com/office/word/2012/wordml" xmlns:w16cex="http://schemas.microsoft.com/office/word/2018/wordml/cex" xmlns:w16cid="http://schemas.microsoft.com/office/word/2016/wordml/cid" xmlns:w16="http://schemas.microsoft.com/office/word/2018/wordml" xmlns:w16sdtdh="http://schemas.microsoft.com/office/word/2020/wordml/sdtdatahash" xmlns:w16se="http://schemas.microsoft.com/office/word/2015/wordml/symex" xmlns:wpg="http://schemas.microsoft.com/office/word/2010/wordprocessingGroup" xmlns:wpi="http://schemas.microsoft.com/office/word/2010/wordprocessingInk" xmlns:wne="http://schemas.microsoft.com/office/word/2006/wordml" xmlns:wps="http://schemas.microsoft.com/office/word/2010/wordprocessingShape" mc:Ignorable="w14 w15 w16se w16cid w16 w16cex w16sdtdh wp14">
   <w:p>
     <w:pPr>
       <w:pStyle w:val="Voettekst"/>
@@ -2855,8 +2926,27 @@
 </w:ftr>
 </file>
 
+<file path=word/footnotes.xml><?xml version="1.0" encoding="utf-8"?>
+<w:footnotes xmlns:wpc="http://schemas.microsoft.com/office/word/2010/wordprocessingCanvas" xmlns:cx="http://schemas.microsoft.com/office/drawing/2014/chartex" xmlns:cx1="http://schemas.microsoft.com/office/drawing/2015/9/8/chartex" xmlns:cx2="http://schemas.microsoft.com/office/drawing/2015/10/21/chartex" xmlns:cx3="http://schemas.microsoft.com/office/drawing/2016/5/9/chartex" xmlns:cx4="http://schemas.microsoft.com/office/drawing/2016/5/10/chartex" xmlns:cx5="http://schemas.microsoft.com/office/drawing/2016/5/11/chartex" xmlns:cx6="http://schemas.microsoft.com/office/drawing/2016/5/12/chartex" xmlns:cx7="http://schemas.microsoft.com/office/drawing/2016/5/13/chartex" xmlns:cx8="http://schemas.microsoft.com/office/drawing/2016/5/14/chartex" xmlns:mc="http://schemas.openxmlformats.org/markup-compatibility/2006" xmlns:aink="http://schemas.microsoft.com/office/drawing/2016/ink" xmlns:am3d="http://schemas.microsoft.com/office/drawing/2017/model3d" xmlns:o="urn:schemas-microsoft-com:office:office" xmlns:oel="http://schemas.microsoft.com/office/2019/extlst" xmlns:r="http://schemas.openxmlformats.org/officeDocument/2006/relationships" xmlns:m="http://schemas.openxmlformats.org/officeDocument/2006/math" xmlns:v="urn:schemas-microsoft-com:vml" xmlns:wp14="http://schemas.microsoft.com/office/word/2010/wordprocessingDrawing" xmlns:wp="http://schemas.openxmlformats.org/drawingml/2006/wordprocessingDrawing" xmlns:w10="urn:schemas-microsoft-com:office:word" xmlns:w="http://schemas.openxmlformats.org/wordprocessingml/2006/main" xmlns:w14="http://schemas.microsoft.com/office/word/2010/wordml" xmlns:w15="http://schemas.microsoft.com/office/word/2012/wordml" xmlns:w16cex="http://schemas.microsoft.com/office/word/2018/wordml/cex" xmlns:w16cid="http://schemas.microsoft.com/office/word/2016/wordml/cid" xmlns:w16="http://schemas.microsoft.com/office/word/2018/wordml" xmlns:w16sdtdh="http://schemas.microsoft.com/office/word/2020/wordml/sdtdatahash" xmlns:w16se="http://schemas.microsoft.com/office/word/2015/wordml/symex" xmlns:wpg="http://schemas.microsoft.com/office/word/2010/wordprocessingGroup" xmlns:wpi="http://schemas.microsoft.com/office/word/2010/wordprocessingInk" xmlns:wne="http://schemas.microsoft.com/office/word/2006/wordml" xmlns:wps="http://schemas.microsoft.com/office/word/2010/wordprocessingShape" mc:Ignorable="w14 w15 w16se w16cid w16 w16cex w16sdtdh wp14">
+  <w:footnote w:type="separator" w:id="-1">
+    <w:p>
+      <w:r>
+        <w:separator/>
+      </w:r>
+    </w:p>
+  </w:footnote>
+  <w:footnote w:type="continuationSeparator" w:id="0">
+    <w:p>
+      <w:r>
+        <w:continuationSeparator/>
+      </w:r>
+    </w:p>
+  </w:footnote>
+</w:footnotes>
+</file>
+
 <file path=word/numbering.xml><?xml version="1.0" encoding="utf-8"?>
-<w:numbering xmlns:wpc="http://schemas.microsoft.com/office/word/2010/wordprocessingCanvas" xmlns:cx="http://schemas.microsoft.com/office/drawing/2014/chartex" xmlns:cx1="http://schemas.microsoft.com/office/drawing/2015/9/8/chartex" xmlns:cx2="http://schemas.microsoft.com/office/drawing/2015/10/21/chartex" xmlns:cx3="http://schemas.microsoft.com/office/drawing/2016/5/9/chartex" xmlns:cx4="http://schemas.microsoft.com/office/drawing/2016/5/10/chartex" xmlns:cx5="http://schemas.microsoft.com/office/drawing/2016/5/11/chartex" xmlns:cx6="http://schemas.microsoft.com/office/drawing/2016/5/12/chartex" xmlns:cx7="http://schemas.microsoft.com/office/drawing/2016/5/13/chartex" xmlns:cx8="http://schemas.microsoft.com/office/drawing/2016/5/14/chartex" xmlns:mc="http://schemas.openxmlformats.org/markup-compatibility/2006" xmlns:aink="http://schemas.microsoft.com/office/drawing/2016/ink" xmlns:am3d="http://schemas.microsoft.com/office/drawing/2017/model3d" xmlns:o="urn:schemas-microsoft-com:office:office" xmlns:r="http://schemas.openxmlformats.org/officeDocument/2006/relationships" xmlns:m="http://schemas.openxmlformats.org/officeDocument/2006/math" xmlns:v="urn:schemas-microsoft-com:vml" xmlns:wp14="http://schemas.microsoft.com/office/word/2010/wordprocessingDrawing" xmlns:wp="http://schemas.openxmlformats.org/drawingml/2006/wordprocessingDrawing" xmlns:w10="urn:schemas-microsoft-com:office:word" xmlns:w="http://schemas.openxmlformats.org/wordprocessingml/2006/main" xmlns:w14="http://schemas.microsoft.com/office/word/2010/wordml" xmlns:w15="http://schemas.microsoft.com/office/word/2012/wordml" xmlns:w16cex="http://schemas.microsoft.com/office/word/2018/wordml/cex" xmlns:w16cid="http://schemas.microsoft.com/office/word/2016/wordml/cid" xmlns:w16="http://schemas.microsoft.com/office/word/2018/wordml" xmlns:w16sdtdh="http://schemas.microsoft.com/office/word/2020/wordml/sdtdatahash" xmlns:w16se="http://schemas.microsoft.com/office/word/2015/wordml/symex" xmlns:wpg="http://schemas.microsoft.com/office/word/2010/wordprocessingGroup" xmlns:wpi="http://schemas.microsoft.com/office/word/2010/wordprocessingInk" xmlns:wne="http://schemas.microsoft.com/office/word/2006/wordml" xmlns:wps="http://schemas.microsoft.com/office/word/2010/wordprocessingShape" mc:Ignorable="w14 w15 w16se w16cid w16 w16cex w16sdtdh wp14">
+<w:numbering xmlns:wpc="http://schemas.microsoft.com/office/word/2010/wordprocessingCanvas" xmlns:cx="http://schemas.microsoft.com/office/drawing/2014/chartex" xmlns:cx1="http://schemas.microsoft.com/office/drawing/2015/9/8/chartex" xmlns:cx2="http://schemas.microsoft.com/office/drawing/2015/10/21/chartex" xmlns:cx3="http://schemas.microsoft.com/office/drawing/2016/5/9/chartex" xmlns:cx4="http://schemas.microsoft.com/office/drawing/2016/5/10/chartex" xmlns:cx5="http://schemas.microsoft.com/office/drawing/2016/5/11/chartex" xmlns:cx6="http://schemas.microsoft.com/office/drawing/2016/5/12/chartex" xmlns:cx7="http://schemas.microsoft.com/office/drawing/2016/5/13/chartex" xmlns:cx8="http://schemas.microsoft.com/office/drawing/2016/5/14/chartex" xmlns:mc="http://schemas.openxmlformats.org/markup-compatibility/2006" xmlns:aink="http://schemas.microsoft.com/office/drawing/2016/ink" xmlns:am3d="http://schemas.microsoft.com/office/drawing/2017/model3d" xmlns:o="urn:schemas-microsoft-com:office:office" xmlns:oel="http://schemas.microsoft.com/office/2019/extlst" xmlns:r="http://schemas.openxmlformats.org/officeDocument/2006/relationships" xmlns:m="http://schemas.openxmlformats.org/officeDocument/2006/math" xmlns:v="urn:schemas-microsoft-com:vml" xmlns:wp14="http://schemas.microsoft.com/office/word/2010/wordprocessingDrawing" xmlns:wp="http://schemas.openxmlformats.org/drawingml/2006/wordprocessingDrawing" xmlns:w10="urn:schemas-microsoft-com:office:word" xmlns:w="http://schemas.openxmlformats.org/wordprocessingml/2006/main" xmlns:w14="http://schemas.microsoft.com/office/word/2010/wordml" xmlns:w15="http://schemas.microsoft.com/office/word/2012/wordml" xmlns:w16cex="http://schemas.microsoft.com/office/word/2018/wordml/cex" xmlns:w16cid="http://schemas.microsoft.com/office/word/2016/wordml/cid" xmlns:w16="http://schemas.microsoft.com/office/word/2018/wordml" xmlns:w16sdtdh="http://schemas.microsoft.com/office/word/2020/wordml/sdtdatahash" xmlns:w16se="http://schemas.microsoft.com/office/word/2015/wordml/symex" xmlns:wpg="http://schemas.microsoft.com/office/word/2010/wordprocessingGroup" xmlns:wpi="http://schemas.microsoft.com/office/word/2010/wordprocessingInk" xmlns:wne="http://schemas.microsoft.com/office/word/2006/wordml" xmlns:wps="http://schemas.microsoft.com/office/word/2010/wordprocessingShape" mc:Ignorable="w14 w15 w16se w16cid w16 w16cex w16sdtdh wp14">
   <w:abstractNum w:abstractNumId="0" w15:restartNumberingAfterBreak="0">
     <w:nsid w:val="624B276C"/>
     <w:multiLevelType w:val="hybridMultilevel"/>
@@ -2997,7 +3087,7 @@
       </w:rPr>
     </w:lvl>
   </w:abstractNum>
-  <w:num w:numId="1">
+  <w:num w:numId="1" w16cid:durableId="1855415465">
     <w:abstractNumId w:val="0"/>
   </w:num>
 </w:numbering>

</xml_diff>